<commit_message>
usuniecie szybkiego czytania, aktualizacja cennika
</commit_message>
<xml_diff>
--- a/pliki/akademia_edukacji_USMIECH_cennik_uslug.docx
+++ b/pliki/akademia_edukacji_USMIECH_cennik_uslug.docx
@@ -226,15 +226,7 @@
                 <w:sz w:val="18"/>
                 <w:szCs w:val="18"/>
               </w:rPr>
-              <w:t>5</w:t>
-            </w:r>
-            <w:r>
-              <w:rPr>
-                <w:rFonts w:cs="Arial"/>
-                <w:sz w:val="18"/>
-                <w:szCs w:val="18"/>
-              </w:rPr>
-              <w:t>0</w:t>
+              <w:t>60</w:t>
             </w:r>
           </w:p>
         </w:tc>
@@ -412,7 +404,7 @@
                 <w:sz w:val="18"/>
                 <w:szCs w:val="18"/>
               </w:rPr>
-              <w:t>50</w:t>
+              <w:t>60</w:t>
             </w:r>
           </w:p>
         </w:tc>
@@ -492,176 +484,6 @@
                 <w:szCs w:val="18"/>
               </w:rPr>
               <w:t>30</w:t>
-            </w:r>
-          </w:p>
-        </w:tc>
-      </w:tr>
-      <w:tr>
-        <w:tc>
-          <w:tcPr>
-            <w:tcW w:w="5000" w:type="pct"/>
-            <w:gridSpan w:val="3"/>
-            <w:shd w:val="clear" w:color="auto" w:fill="C6D9F1" w:themeFill="text2" w:themeFillTint="33"/>
-          </w:tcPr>
-          <w:p>
-            <w:pPr>
-              <w:rPr>
-                <w:rFonts w:cs="Arial"/>
-                <w:b/>
-                <w:sz w:val="18"/>
-                <w:szCs w:val="18"/>
-              </w:rPr>
-            </w:pPr>
-            <w:r>
-              <w:rPr>
-                <w:rFonts w:cs="Arial"/>
-                <w:b/>
-                <w:sz w:val="18"/>
-                <w:szCs w:val="18"/>
-              </w:rPr>
-              <w:t>szybkie czytanie</w:t>
-            </w:r>
-          </w:p>
-        </w:tc>
-      </w:tr>
-      <w:tr>
-        <w:tc>
-          <w:tcPr>
-            <w:tcW w:w="3203" w:type="pct"/>
-          </w:tcPr>
-          <w:p>
-            <w:pPr>
-              <w:jc w:val="both"/>
-              <w:rPr>
-                <w:rFonts w:cs="Arial"/>
-                <w:sz w:val="18"/>
-                <w:szCs w:val="18"/>
-              </w:rPr>
-            </w:pPr>
-            <w:r>
-              <w:rPr>
-                <w:rFonts w:cs="Arial"/>
-                <w:sz w:val="18"/>
-                <w:szCs w:val="18"/>
-              </w:rPr>
-              <w:t>zajęcia indywidualne</w:t>
-            </w:r>
-          </w:p>
-        </w:tc>
-        <w:tc>
-          <w:tcPr>
-            <w:tcW w:w="976" w:type="pct"/>
-          </w:tcPr>
-          <w:p>
-            <w:pPr>
-              <w:jc w:val="right"/>
-              <w:rPr>
-                <w:rFonts w:cs="Arial"/>
-                <w:sz w:val="18"/>
-                <w:szCs w:val="18"/>
-              </w:rPr>
-            </w:pPr>
-            <w:r>
-              <w:rPr>
-                <w:rFonts w:cs="Arial"/>
-                <w:sz w:val="18"/>
-                <w:szCs w:val="18"/>
-              </w:rPr>
-              <w:t>60</w:t>
-            </w:r>
-          </w:p>
-        </w:tc>
-        <w:tc>
-          <w:tcPr>
-            <w:tcW w:w="821" w:type="pct"/>
-          </w:tcPr>
-          <w:p>
-            <w:pPr>
-              <w:jc w:val="right"/>
-              <w:rPr>
-                <w:rFonts w:cs="Arial"/>
-                <w:sz w:val="18"/>
-                <w:szCs w:val="18"/>
-              </w:rPr>
-            </w:pPr>
-            <w:r>
-              <w:rPr>
-                <w:rFonts w:cs="Arial"/>
-                <w:sz w:val="18"/>
-                <w:szCs w:val="18"/>
-              </w:rPr>
-              <w:t>80</w:t>
-            </w:r>
-          </w:p>
-        </w:tc>
-      </w:tr>
-      <w:tr>
-        <w:tc>
-          <w:tcPr>
-            <w:tcW w:w="3203" w:type="pct"/>
-          </w:tcPr>
-          <w:p>
-            <w:pPr>
-              <w:jc w:val="both"/>
-              <w:rPr>
-                <w:rFonts w:cs="Arial"/>
-                <w:sz w:val="18"/>
-                <w:szCs w:val="18"/>
-              </w:rPr>
-            </w:pPr>
-            <w:r>
-              <w:rPr>
-                <w:rFonts w:cs="Arial"/>
-                <w:sz w:val="18"/>
-                <w:szCs w:val="18"/>
-              </w:rPr>
-              <w:t>zajęcia grupowe (grupa 4-osobowa)</w:t>
-            </w:r>
-          </w:p>
-        </w:tc>
-        <w:tc>
-          <w:tcPr>
-            <w:tcW w:w="976" w:type="pct"/>
-          </w:tcPr>
-          <w:p>
-            <w:pPr>
-              <w:jc w:val="right"/>
-              <w:rPr>
-                <w:rFonts w:cs="Arial"/>
-                <w:sz w:val="18"/>
-                <w:szCs w:val="18"/>
-              </w:rPr>
-            </w:pPr>
-            <w:r>
-              <w:rPr>
-                <w:rFonts w:cs="Arial"/>
-                <w:sz w:val="18"/>
-                <w:szCs w:val="18"/>
-              </w:rPr>
-              <w:t>60</w:t>
-            </w:r>
-          </w:p>
-        </w:tc>
-        <w:tc>
-          <w:tcPr>
-            <w:tcW w:w="821" w:type="pct"/>
-          </w:tcPr>
-          <w:p>
-            <w:pPr>
-              <w:jc w:val="right"/>
-              <w:rPr>
-                <w:rFonts w:cs="Arial"/>
-                <w:sz w:val="18"/>
-                <w:szCs w:val="18"/>
-              </w:rPr>
-            </w:pPr>
-            <w:r>
-              <w:rPr>
-                <w:rFonts w:cs="Arial"/>
-                <w:sz w:val="18"/>
-                <w:szCs w:val="18"/>
-              </w:rPr>
-              <w:t>50</w:t>
             </w:r>
           </w:p>
         </w:tc>
@@ -1494,7 +1316,7 @@
 </file>
 
 <file path=customXml/itemProps1.xml><?xml version="1.0" encoding="utf-8"?>
-<ds:datastoreItem xmlns:ds="http://schemas.openxmlformats.org/officeDocument/2006/customXml" ds:itemID="{F263F007-85A2-45F6-8C00-5FBB6B318421}">
+<ds:datastoreItem xmlns:ds="http://schemas.openxmlformats.org/officeDocument/2006/customXml" ds:itemID="{E6ED392C-C9F8-427B-A94B-27AF2D175915}">
   <ds:schemaRefs>
     <ds:schemaRef ds:uri="http://schemas.openxmlformats.org/officeDocument/2006/bibliography"/>
   </ds:schemaRefs>

</xml_diff>